<commit_message>
se añaden mas links
</commit_message>
<xml_diff>
--- a/links_documentacion_github.docx
+++ b/links_documentacion_github.docx
@@ -12,6 +12,32 @@
         </w:r>
       </w:hyperlink>
     </w:p>
+    <w:p>
+      <w:pPr>
+        <w:rPr>
+          <w:rStyle w:val="Hipervnculo"/>
+        </w:rPr>
+      </w:pPr>
+      <w:hyperlink r:id="rId5" w:history="1">
+        <w:r>
+          <w:rPr>
+            <w:rStyle w:val="Hipervnculo"/>
+          </w:rPr>
+          <w:t>https://www.gitkraken.com/learn/git/best-practices/git-branch-strategy</w:t>
+        </w:r>
+      </w:hyperlink>
+    </w:p>
+    <w:p>
+      <w:hyperlink r:id="rId6" w:history="1">
+        <w:r>
+          <w:rPr>
+            <w:rStyle w:val="Hipervnculo"/>
+          </w:rPr>
+          <w:t>https://www.atlassian.com/git/tutorials/comparing-workflows/gitflow-workflow</w:t>
+        </w:r>
+      </w:hyperlink>
+    </w:p>
+    <w:p/>
     <w:p/>
     <w:sectPr>
       <w:pgSz w:w="11906" w:h="16838"/>

</xml_diff>